<commit_message>
Fix small numbering issues
</commit_message>
<xml_diff>
--- a/Baseline Short Form/Parent_Caregiver_Baseline_Short_Form_V0.2.docx
+++ b/Baseline Short Form/Parent_Caregiver_Baseline_Short_Form_V0.2.docx
@@ -313,7 +313,7 @@
           <w:sz w:val="22"/>
           <w:szCs w:val="22"/>
         </w:rPr>
-        <w:t xml:space="preserve"> and Argyris </w:t>
+        <w:t xml:space="preserve"> and Argyris Stringaris at the National Institute of Mental Health Intramural Research Program Mood Spectrum Collaboration, and those of Michael P. </w:t>
       </w:r>
       <w:proofErr w:type="spellStart"/>
       <w:r>
@@ -322,7 +322,7 @@
           <w:sz w:val="22"/>
           <w:szCs w:val="22"/>
         </w:rPr>
-        <w:t>Stringaris</w:t>
+        <w:t>Milham</w:t>
       </w:r>
       <w:proofErr w:type="spellEnd"/>
       <w:r>
@@ -331,7 +331,50 @@
           <w:sz w:val="22"/>
           <w:szCs w:val="22"/>
         </w:rPr>
-        <w:t xml:space="preserve"> at the National Institute of Mental Health Intramural Research Program Mood Spectrum Collaboration, and those of Michael P. </w:t>
+        <w:t xml:space="preserve"> at the Child Mind Institute and the NYS Nathan S. Kline Institute for Psychiatric Research.</w:t>
+      </w:r>
+    </w:p>
+    <w:p>
+      <w:pPr>
+        <w:rPr>
+          <w:rFonts w:ascii="Arial" w:eastAsia="Arial" w:hAnsi="Arial" w:cs="Arial"/>
+          <w:sz w:val="22"/>
+          <w:szCs w:val="22"/>
+        </w:rPr>
+      </w:pPr>
+      <w:r>
+        <w:rPr>
+          <w:rFonts w:ascii="Arial" w:eastAsia="Arial" w:hAnsi="Arial" w:cs="Arial"/>
+          <w:sz w:val="22"/>
+          <w:szCs w:val="22"/>
+        </w:rPr>
+        <w:t xml:space="preserve"> </w:t>
+      </w:r>
+    </w:p>
+    <w:p>
+      <w:pPr>
+        <w:rPr>
+          <w:rFonts w:ascii="Arial" w:eastAsia="Arial" w:hAnsi="Arial" w:cs="Arial"/>
+          <w:sz w:val="22"/>
+          <w:szCs w:val="22"/>
+        </w:rPr>
+      </w:pPr>
+      <w:r>
+        <w:rPr>
+          <w:rFonts w:ascii="Arial" w:eastAsia="Arial" w:hAnsi="Arial" w:cs="Arial"/>
+          <w:b/>
+          <w:sz w:val="22"/>
+          <w:szCs w:val="22"/>
+        </w:rPr>
+        <w:t>Content contributors and consultants:</w:t>
+      </w:r>
+      <w:r>
+        <w:rPr>
+          <w:rFonts w:ascii="Arial" w:eastAsia="Arial" w:hAnsi="Arial" w:cs="Arial"/>
+          <w:sz w:val="22"/>
+          <w:szCs w:val="22"/>
+        </w:rPr>
+        <w:t xml:space="preserve"> Evelyn </w:t>
       </w:r>
       <w:proofErr w:type="spellStart"/>
       <w:r>
@@ -340,6 +383,194 @@
           <w:sz w:val="22"/>
           <w:szCs w:val="22"/>
         </w:rPr>
+        <w:t>Bromet</w:t>
+      </w:r>
+      <w:proofErr w:type="spellEnd"/>
+      <w:r>
+        <w:rPr>
+          <w:rFonts w:ascii="Arial" w:eastAsia="Arial" w:hAnsi="Arial" w:cs="Arial"/>
+          <w:sz w:val="22"/>
+          <w:szCs w:val="22"/>
+        </w:rPr>
+        <w:t xml:space="preserve">, Stan </w:t>
+      </w:r>
+      <w:proofErr w:type="spellStart"/>
+      <w:r>
+        <w:rPr>
+          <w:rFonts w:ascii="Arial" w:eastAsia="Arial" w:hAnsi="Arial" w:cs="Arial"/>
+          <w:sz w:val="22"/>
+          <w:szCs w:val="22"/>
+        </w:rPr>
+        <w:t>Colcombe</w:t>
+      </w:r>
+      <w:proofErr w:type="spellEnd"/>
+      <w:r>
+        <w:rPr>
+          <w:rFonts w:ascii="Arial" w:eastAsia="Arial" w:hAnsi="Arial" w:cs="Arial"/>
+          <w:sz w:val="22"/>
+          <w:szCs w:val="22"/>
+        </w:rPr>
+        <w:t xml:space="preserve">, Kathy Georgiadis, Dan Klein, Giovanni </w:t>
+      </w:r>
+      <w:proofErr w:type="spellStart"/>
+      <w:r>
+        <w:rPr>
+          <w:rFonts w:ascii="Arial" w:eastAsia="Arial" w:hAnsi="Arial" w:cs="Arial"/>
+          <w:sz w:val="22"/>
+          <w:szCs w:val="22"/>
+        </w:rPr>
+        <w:t>Salum</w:t>
+      </w:r>
+      <w:proofErr w:type="spellEnd"/>
+    </w:p>
+    <w:p>
+      <w:pPr>
+        <w:rPr>
+          <w:rFonts w:ascii="Arial" w:eastAsia="Arial" w:hAnsi="Arial" w:cs="Arial"/>
+          <w:sz w:val="22"/>
+          <w:szCs w:val="22"/>
+        </w:rPr>
+      </w:pPr>
+    </w:p>
+    <w:p>
+      <w:pPr>
+        <w:rPr>
+          <w:rFonts w:ascii="Arial" w:eastAsia="Arial" w:hAnsi="Arial" w:cs="Arial"/>
+          <w:sz w:val="22"/>
+          <w:szCs w:val="22"/>
+        </w:rPr>
+      </w:pPr>
+      <w:r>
+        <w:rPr>
+          <w:rFonts w:ascii="Arial" w:eastAsia="Arial" w:hAnsi="Arial" w:cs="Arial"/>
+          <w:b/>
+          <w:sz w:val="22"/>
+          <w:szCs w:val="22"/>
+        </w:rPr>
+        <w:t>Coordinators:</w:t>
+      </w:r>
+      <w:r>
+        <w:rPr>
+          <w:rFonts w:ascii="Arial" w:eastAsia="Arial" w:hAnsi="Arial" w:cs="Arial"/>
+          <w:sz w:val="22"/>
+          <w:szCs w:val="22"/>
+        </w:rPr>
+        <w:t xml:space="preserve"> Lindsay Alexander, </w:t>
+      </w:r>
+      <w:proofErr w:type="spellStart"/>
+      <w:r>
+        <w:rPr>
+          <w:rFonts w:ascii="Arial" w:eastAsia="Arial" w:hAnsi="Arial" w:cs="Arial"/>
+          <w:sz w:val="22"/>
+          <w:szCs w:val="22"/>
+        </w:rPr>
+        <w:t>Ioanna</w:t>
+      </w:r>
+      <w:proofErr w:type="spellEnd"/>
+      <w:r>
+        <w:rPr>
+          <w:rFonts w:ascii="Arial" w:eastAsia="Arial" w:hAnsi="Arial" w:cs="Arial"/>
+          <w:sz w:val="22"/>
+          <w:szCs w:val="22"/>
+        </w:rPr>
+        <w:t xml:space="preserve"> </w:t>
+      </w:r>
+      <w:proofErr w:type="spellStart"/>
+      <w:r>
+        <w:rPr>
+          <w:rFonts w:ascii="Arial" w:eastAsia="Arial" w:hAnsi="Arial" w:cs="Arial"/>
+          <w:sz w:val="22"/>
+          <w:szCs w:val="22"/>
+        </w:rPr>
+        <w:t>Douka</w:t>
+      </w:r>
+      <w:proofErr w:type="spellEnd"/>
+      <w:r>
+        <w:rPr>
+          <w:rFonts w:ascii="Arial" w:eastAsia="Arial" w:hAnsi="Arial" w:cs="Arial"/>
+          <w:sz w:val="22"/>
+          <w:szCs w:val="22"/>
+        </w:rPr>
+        <w:t>, Julia Dunn, Diana Lopez, Anna MacKay-Brandt, Ken Towbin</w:t>
+      </w:r>
+    </w:p>
+    <w:p>
+      <w:pPr>
+        <w:rPr>
+          <w:rFonts w:ascii="Arial" w:eastAsia="Arial" w:hAnsi="Arial" w:cs="Arial"/>
+          <w:sz w:val="22"/>
+          <w:szCs w:val="22"/>
+        </w:rPr>
+      </w:pPr>
+    </w:p>
+    <w:p>
+      <w:pPr>
+        <w:rPr>
+          <w:rFonts w:ascii="Arial" w:eastAsia="Arial" w:hAnsi="Arial" w:cs="Arial"/>
+          <w:sz w:val="22"/>
+          <w:szCs w:val="22"/>
+        </w:rPr>
+      </w:pPr>
+      <w:r>
+        <w:rPr>
+          <w:rFonts w:ascii="Arial" w:eastAsia="Arial" w:hAnsi="Arial" w:cs="Arial"/>
+          <w:b/>
+          <w:sz w:val="22"/>
+          <w:szCs w:val="22"/>
+        </w:rPr>
+        <w:t>Technical and Editing Support:</w:t>
+      </w:r>
+      <w:r>
+        <w:rPr>
+          <w:rFonts w:ascii="Arial" w:eastAsia="Arial" w:hAnsi="Arial" w:cs="Arial"/>
+          <w:sz w:val="22"/>
+          <w:szCs w:val="22"/>
+        </w:rPr>
+        <w:t xml:space="preserve"> Irene </w:t>
+      </w:r>
+      <w:proofErr w:type="spellStart"/>
+      <w:r>
+        <w:rPr>
+          <w:rFonts w:ascii="Arial" w:eastAsia="Arial" w:hAnsi="Arial" w:cs="Arial"/>
+          <w:sz w:val="22"/>
+          <w:szCs w:val="22"/>
+        </w:rPr>
+        <w:t>Droney</w:t>
+      </w:r>
+      <w:proofErr w:type="spellEnd"/>
+      <w:r>
+        <w:rPr>
+          <w:rFonts w:ascii="Arial" w:eastAsia="Arial" w:hAnsi="Arial" w:cs="Arial"/>
+          <w:sz w:val="22"/>
+          <w:szCs w:val="22"/>
+        </w:rPr>
+        <w:t xml:space="preserve">, Beth Foote, </w:t>
+      </w:r>
+      <w:proofErr w:type="spellStart"/>
+      <w:r>
+        <w:rPr>
+          <w:rFonts w:ascii="Arial" w:eastAsia="Arial" w:hAnsi="Arial" w:cs="Arial"/>
+          <w:sz w:val="22"/>
+          <w:szCs w:val="22"/>
+        </w:rPr>
+        <w:t>Jianping</w:t>
+      </w:r>
+      <w:proofErr w:type="spellEnd"/>
+      <w:r>
+        <w:rPr>
+          <w:rFonts w:ascii="Arial" w:eastAsia="Arial" w:hAnsi="Arial" w:cs="Arial"/>
+          <w:sz w:val="22"/>
+          <w:szCs w:val="22"/>
+        </w:rPr>
+        <w:t xml:space="preserve"> He, Georgia O’ Callaghan, Judith </w:t>
+      </w:r>
+      <w:proofErr w:type="spellStart"/>
+      <w:r>
+        <w:rPr>
+          <w:rFonts w:ascii="Arial" w:eastAsia="Arial" w:hAnsi="Arial" w:cs="Arial"/>
+          <w:sz w:val="22"/>
+          <w:szCs w:val="22"/>
+        </w:rPr>
         <w:t>Milham</w:t>
       </w:r>
       <w:proofErr w:type="spellEnd"/>
@@ -349,50 +580,7 @@
           <w:sz w:val="22"/>
           <w:szCs w:val="22"/>
         </w:rPr>
-        <w:t xml:space="preserve"> at the Child Mind Institute and the NYS Nathan S. Kline Institute for Psychiatric Research.</w:t>
-      </w:r>
-    </w:p>
-    <w:p>
-      <w:pPr>
-        <w:rPr>
-          <w:rFonts w:ascii="Arial" w:eastAsia="Arial" w:hAnsi="Arial" w:cs="Arial"/>
-          <w:sz w:val="22"/>
-          <w:szCs w:val="22"/>
-        </w:rPr>
-      </w:pPr>
-      <w:r>
-        <w:rPr>
-          <w:rFonts w:ascii="Arial" w:eastAsia="Arial" w:hAnsi="Arial" w:cs="Arial"/>
-          <w:sz w:val="22"/>
-          <w:szCs w:val="22"/>
-        </w:rPr>
-        <w:t xml:space="preserve"> </w:t>
-      </w:r>
-    </w:p>
-    <w:p>
-      <w:pPr>
-        <w:rPr>
-          <w:rFonts w:ascii="Arial" w:eastAsia="Arial" w:hAnsi="Arial" w:cs="Arial"/>
-          <w:sz w:val="22"/>
-          <w:szCs w:val="22"/>
-        </w:rPr>
-      </w:pPr>
-      <w:r>
-        <w:rPr>
-          <w:rFonts w:ascii="Arial" w:eastAsia="Arial" w:hAnsi="Arial" w:cs="Arial"/>
-          <w:b/>
-          <w:sz w:val="22"/>
-          <w:szCs w:val="22"/>
-        </w:rPr>
-        <w:t>Content contributors and consultants:</w:t>
-      </w:r>
-      <w:r>
-        <w:rPr>
-          <w:rFonts w:ascii="Arial" w:eastAsia="Arial" w:hAnsi="Arial" w:cs="Arial"/>
-          <w:sz w:val="22"/>
-          <w:szCs w:val="22"/>
-        </w:rPr>
-        <w:t xml:space="preserve"> Evelyn </w:t>
+        <w:t xml:space="preserve">, Courtney Quick, Diana </w:t>
       </w:r>
       <w:proofErr w:type="spellStart"/>
       <w:r>
@@ -401,7 +589,7 @@
           <w:sz w:val="22"/>
           <w:szCs w:val="22"/>
         </w:rPr>
-        <w:t>Bromet</w:t>
+        <w:t>Paksarian</w:t>
       </w:r>
       <w:proofErr w:type="spellEnd"/>
       <w:r>
@@ -410,222 +598,6 @@
           <w:sz w:val="22"/>
           <w:szCs w:val="22"/>
         </w:rPr>
-        <w:t xml:space="preserve">, Stan </w:t>
-      </w:r>
-      <w:proofErr w:type="spellStart"/>
-      <w:r>
-        <w:rPr>
-          <w:rFonts w:ascii="Arial" w:eastAsia="Arial" w:hAnsi="Arial" w:cs="Arial"/>
-          <w:sz w:val="22"/>
-          <w:szCs w:val="22"/>
-        </w:rPr>
-        <w:t>Colcombe</w:t>
-      </w:r>
-      <w:proofErr w:type="spellEnd"/>
-      <w:r>
-        <w:rPr>
-          <w:rFonts w:ascii="Arial" w:eastAsia="Arial" w:hAnsi="Arial" w:cs="Arial"/>
-          <w:sz w:val="22"/>
-          <w:szCs w:val="22"/>
-        </w:rPr>
-        <w:t xml:space="preserve">, Kathy Georgiadis, Dan Klein, Giovanni </w:t>
-      </w:r>
-      <w:proofErr w:type="spellStart"/>
-      <w:r>
-        <w:rPr>
-          <w:rFonts w:ascii="Arial" w:eastAsia="Arial" w:hAnsi="Arial" w:cs="Arial"/>
-          <w:sz w:val="22"/>
-          <w:szCs w:val="22"/>
-        </w:rPr>
-        <w:t>Salum</w:t>
-      </w:r>
-      <w:proofErr w:type="spellEnd"/>
-    </w:p>
-    <w:p>
-      <w:pPr>
-        <w:rPr>
-          <w:rFonts w:ascii="Arial" w:eastAsia="Arial" w:hAnsi="Arial" w:cs="Arial"/>
-          <w:sz w:val="22"/>
-          <w:szCs w:val="22"/>
-        </w:rPr>
-      </w:pPr>
-    </w:p>
-    <w:p>
-      <w:pPr>
-        <w:rPr>
-          <w:rFonts w:ascii="Arial" w:eastAsia="Arial" w:hAnsi="Arial" w:cs="Arial"/>
-          <w:sz w:val="22"/>
-          <w:szCs w:val="22"/>
-        </w:rPr>
-      </w:pPr>
-      <w:r>
-        <w:rPr>
-          <w:rFonts w:ascii="Arial" w:eastAsia="Arial" w:hAnsi="Arial" w:cs="Arial"/>
-          <w:b/>
-          <w:sz w:val="22"/>
-          <w:szCs w:val="22"/>
-        </w:rPr>
-        <w:t>Coordinators:</w:t>
-      </w:r>
-      <w:r>
-        <w:rPr>
-          <w:rFonts w:ascii="Arial" w:eastAsia="Arial" w:hAnsi="Arial" w:cs="Arial"/>
-          <w:sz w:val="22"/>
-          <w:szCs w:val="22"/>
-        </w:rPr>
-        <w:t xml:space="preserve"> Lindsay Alexander, </w:t>
-      </w:r>
-      <w:proofErr w:type="spellStart"/>
-      <w:r>
-        <w:rPr>
-          <w:rFonts w:ascii="Arial" w:eastAsia="Arial" w:hAnsi="Arial" w:cs="Arial"/>
-          <w:sz w:val="22"/>
-          <w:szCs w:val="22"/>
-        </w:rPr>
-        <w:t>Ioanna</w:t>
-      </w:r>
-      <w:proofErr w:type="spellEnd"/>
-      <w:r>
-        <w:rPr>
-          <w:rFonts w:ascii="Arial" w:eastAsia="Arial" w:hAnsi="Arial" w:cs="Arial"/>
-          <w:sz w:val="22"/>
-          <w:szCs w:val="22"/>
-        </w:rPr>
-        <w:t xml:space="preserve"> </w:t>
-      </w:r>
-      <w:proofErr w:type="spellStart"/>
-      <w:r>
-        <w:rPr>
-          <w:rFonts w:ascii="Arial" w:eastAsia="Arial" w:hAnsi="Arial" w:cs="Arial"/>
-          <w:sz w:val="22"/>
-          <w:szCs w:val="22"/>
-        </w:rPr>
-        <w:t>Douka</w:t>
-      </w:r>
-      <w:proofErr w:type="spellEnd"/>
-      <w:r>
-        <w:rPr>
-          <w:rFonts w:ascii="Arial" w:eastAsia="Arial" w:hAnsi="Arial" w:cs="Arial"/>
-          <w:sz w:val="22"/>
-          <w:szCs w:val="22"/>
-        </w:rPr>
-        <w:t xml:space="preserve">, Julia Dunn, Diana Lopez, Anna MacKay-Brandt, Ken </w:t>
-      </w:r>
-      <w:proofErr w:type="spellStart"/>
-      <w:r>
-        <w:rPr>
-          <w:rFonts w:ascii="Arial" w:eastAsia="Arial" w:hAnsi="Arial" w:cs="Arial"/>
-          <w:sz w:val="22"/>
-          <w:szCs w:val="22"/>
-        </w:rPr>
-        <w:t>Towbin</w:t>
-      </w:r>
-      <w:proofErr w:type="spellEnd"/>
-    </w:p>
-    <w:p>
-      <w:pPr>
-        <w:rPr>
-          <w:rFonts w:ascii="Arial" w:eastAsia="Arial" w:hAnsi="Arial" w:cs="Arial"/>
-          <w:sz w:val="22"/>
-          <w:szCs w:val="22"/>
-        </w:rPr>
-      </w:pPr>
-    </w:p>
-    <w:p>
-      <w:pPr>
-        <w:rPr>
-          <w:rFonts w:ascii="Arial" w:eastAsia="Arial" w:hAnsi="Arial" w:cs="Arial"/>
-          <w:sz w:val="22"/>
-          <w:szCs w:val="22"/>
-        </w:rPr>
-      </w:pPr>
-      <w:r>
-        <w:rPr>
-          <w:rFonts w:ascii="Arial" w:eastAsia="Arial" w:hAnsi="Arial" w:cs="Arial"/>
-          <w:b/>
-          <w:sz w:val="22"/>
-          <w:szCs w:val="22"/>
-        </w:rPr>
-        <w:t>Technical and Editing Support:</w:t>
-      </w:r>
-      <w:r>
-        <w:rPr>
-          <w:rFonts w:ascii="Arial" w:eastAsia="Arial" w:hAnsi="Arial" w:cs="Arial"/>
-          <w:sz w:val="22"/>
-          <w:szCs w:val="22"/>
-        </w:rPr>
-        <w:t xml:space="preserve"> Irene </w:t>
-      </w:r>
-      <w:proofErr w:type="spellStart"/>
-      <w:r>
-        <w:rPr>
-          <w:rFonts w:ascii="Arial" w:eastAsia="Arial" w:hAnsi="Arial" w:cs="Arial"/>
-          <w:sz w:val="22"/>
-          <w:szCs w:val="22"/>
-        </w:rPr>
-        <w:t>Droney</w:t>
-      </w:r>
-      <w:proofErr w:type="spellEnd"/>
-      <w:r>
-        <w:rPr>
-          <w:rFonts w:ascii="Arial" w:eastAsia="Arial" w:hAnsi="Arial" w:cs="Arial"/>
-          <w:sz w:val="22"/>
-          <w:szCs w:val="22"/>
-        </w:rPr>
-        <w:t xml:space="preserve">, Beth Foote, </w:t>
-      </w:r>
-      <w:proofErr w:type="spellStart"/>
-      <w:r>
-        <w:rPr>
-          <w:rFonts w:ascii="Arial" w:eastAsia="Arial" w:hAnsi="Arial" w:cs="Arial"/>
-          <w:sz w:val="22"/>
-          <w:szCs w:val="22"/>
-        </w:rPr>
-        <w:t>Jianping</w:t>
-      </w:r>
-      <w:proofErr w:type="spellEnd"/>
-      <w:r>
-        <w:rPr>
-          <w:rFonts w:ascii="Arial" w:eastAsia="Arial" w:hAnsi="Arial" w:cs="Arial"/>
-          <w:sz w:val="22"/>
-          <w:szCs w:val="22"/>
-        </w:rPr>
-        <w:t xml:space="preserve"> He, Georgia O’ Callaghan, Judith </w:t>
-      </w:r>
-      <w:proofErr w:type="spellStart"/>
-      <w:r>
-        <w:rPr>
-          <w:rFonts w:ascii="Arial" w:eastAsia="Arial" w:hAnsi="Arial" w:cs="Arial"/>
-          <w:sz w:val="22"/>
-          <w:szCs w:val="22"/>
-        </w:rPr>
-        <w:t>Milham</w:t>
-      </w:r>
-      <w:proofErr w:type="spellEnd"/>
-      <w:r>
-        <w:rPr>
-          <w:rFonts w:ascii="Arial" w:eastAsia="Arial" w:hAnsi="Arial" w:cs="Arial"/>
-          <w:sz w:val="22"/>
-          <w:szCs w:val="22"/>
-        </w:rPr>
-        <w:t xml:space="preserve">, Courtney Quick, Diana </w:t>
-      </w:r>
-      <w:proofErr w:type="spellStart"/>
-      <w:r>
-        <w:rPr>
-          <w:rFonts w:ascii="Arial" w:eastAsia="Arial" w:hAnsi="Arial" w:cs="Arial"/>
-          <w:sz w:val="22"/>
-          <w:szCs w:val="22"/>
-        </w:rPr>
-        <w:t>Paksarian</w:t>
-      </w:r>
-      <w:proofErr w:type="spellEnd"/>
-      <w:r>
-        <w:rPr>
-          <w:rFonts w:ascii="Arial" w:eastAsia="Arial" w:hAnsi="Arial" w:cs="Arial"/>
-          <w:sz w:val="22"/>
-          <w:szCs w:val="22"/>
-        </w:rPr>
         <w:t xml:space="preserve">, Kayla Sirois </w:t>
       </w:r>
     </w:p>
@@ -676,25 +648,7 @@
           <w:sz w:val="22"/>
           <w:szCs w:val="22"/>
         </w:rPr>
-        <w:t xml:space="preserve"> notification of any media, scientific reports or publications of data that have been collected with the CRISIS (merikank@mail.nih.gov), though this is not required. We also encourage voluntary data sharing for the purpose of psychometric studies that will be led by Dr. </w:t>
-      </w:r>
-      <w:proofErr w:type="spellStart"/>
-      <w:r>
-        <w:rPr>
-          <w:rFonts w:ascii="Arial" w:eastAsia="Arial" w:hAnsi="Arial" w:cs="Arial"/>
-          <w:sz w:val="22"/>
-          <w:szCs w:val="22"/>
-        </w:rPr>
-        <w:t>Stringaris</w:t>
-      </w:r>
-      <w:proofErr w:type="spellEnd"/>
-      <w:r>
-        <w:rPr>
-          <w:rFonts w:ascii="Arial" w:eastAsia="Arial" w:hAnsi="Arial" w:cs="Arial"/>
-          <w:sz w:val="22"/>
-          <w:szCs w:val="22"/>
-        </w:rPr>
-        <w:t xml:space="preserve"> (</w:t>
+        <w:t xml:space="preserve"> notification of any media, scientific reports or publications of data that have been collected with the CRISIS (merikank@mail.nih.gov), though this is not required. We also encourage voluntary data sharing for the purpose of psychometric studies that will be led by Dr. Stringaris (</w:t>
       </w:r>
       <w:hyperlink r:id="rId13">
         <w:r>
@@ -5555,7 +5509,27 @@
           <w:szCs w:val="22"/>
           <w:highlight w:val="white"/>
         </w:rPr>
-        <w:t>If answered b or c to question 26, please specify: ____</w:t>
+        <w:t xml:space="preserve">If answered b or c to question </w:t>
+      </w:r>
+      <w:r>
+        <w:rPr>
+          <w:rFonts w:ascii="Arial" w:eastAsia="Arial" w:hAnsi="Arial" w:cs="Arial"/>
+          <w:b/>
+          <w:sz w:val="22"/>
+          <w:szCs w:val="22"/>
+          <w:highlight w:val="white"/>
+        </w:rPr>
+        <w:t>22</w:t>
+      </w:r>
+      <w:r>
+        <w:rPr>
+          <w:rFonts w:ascii="Arial" w:eastAsia="Arial" w:hAnsi="Arial" w:cs="Arial"/>
+          <w:b/>
+          <w:sz w:val="22"/>
+          <w:szCs w:val="22"/>
+          <w:highlight w:val="white"/>
+        </w:rPr>
+        <w:t>, please specify: ____</w:t>
       </w:r>
     </w:p>
     <w:p>
@@ -15905,12 +15879,25 @@
 </file>
 
 <file path=customXml/item1.xml><?xml version="1.0" encoding="utf-8"?>
-<go:gDocsCustomXmlDataStorage xmlns:go="http://customooxmlschemas.google.com/" xmlns:r="http://schemas.openxmlformats.org/officeDocument/2006/relationships">
-  <go:docsCustomData xmlns:go="http://customooxmlschemas.google.com/" roundtripDataSignature="AMtx7mhVjvL8sO0wSyDuGAGFVmbMMkj2CA==">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</go:docsCustomData>
-</go:gDocsCustomXmlDataStorage>
+<b:Sources xmlns:b="http://schemas.openxmlformats.org/officeDocument/2006/bibliography" xmlns="http://schemas.openxmlformats.org/officeDocument/2006/bibliography" SelectedStyle="/APASixthEditionOfficeOnline.xsl" StyleName="APA" Version="6"/>
 </file>
 
 <file path=customXml/item2.xml><?xml version="1.0" encoding="utf-8"?>
+<p:properties xmlns:p="http://schemas.microsoft.com/office/2006/metadata/properties" xmlns:xsi="http://www.w3.org/2001/XMLSchema-instance" xmlns:pc="http://schemas.microsoft.com/office/infopath/2007/PartnerControls">
+  <documentManagement/>
+</p:properties>
+</file>
+
+<file path=customXml/item3.xml><?xml version="1.0" encoding="utf-8"?>
+<?mso-contentType ?>
+<FormTemplates xmlns="http://schemas.microsoft.com/sharepoint/v3/contenttype/forms">
+  <Display>DocumentLibraryForm</Display>
+  <Edit>DocumentLibraryForm</Edit>
+  <New>DocumentLibraryForm</New>
+</FormTemplates>
+</file>
+
+<file path=customXml/item4.xml><?xml version="1.0" encoding="utf-8"?>
 <ct:contentTypeSchema xmlns:ct="http://schemas.microsoft.com/office/2006/metadata/contentType" xmlns:ma="http://schemas.microsoft.com/office/2006/metadata/properties/metaAttributes" ct:_="" ma:_="" ma:contentTypeName="Document" ma:contentTypeID="0x010100CB7BB2FBCB927B44AFF60B3A7C72B6FE" ma:contentTypeVersion="7" ma:contentTypeDescription="Create a new document." ma:contentTypeScope="" ma:versionID="56d6a8a33833d72f8cb1449f6d6318eb">
   <xsd:schema xmlns:xsd="http://www.w3.org/2001/XMLSchema" xmlns:xs="http://www.w3.org/2001/XMLSchema" xmlns:p="http://schemas.microsoft.com/office/2006/metadata/properties" xmlns:ns3="3880034e-1ec0-45ee-9dc7-129937ff75a7" targetNamespace="http://schemas.microsoft.com/office/2006/metadata/properties" ma:root="true" ma:fieldsID="58fce115751f227f4675cf9e91821566" ns3:_="">
     <xsd:import namespace="3880034e-1ec0-45ee-9dc7-129937ff75a7"/>
@@ -16074,35 +16061,38 @@
 </ct:contentTypeSchema>
 </file>
 
-<file path=customXml/item3.xml><?xml version="1.0" encoding="utf-8"?>
-<?mso-contentType ?>
-<FormTemplates xmlns="http://schemas.microsoft.com/sharepoint/v3/contenttype/forms">
-  <Display>DocumentLibraryForm</Display>
-  <Edit>DocumentLibraryForm</Edit>
-  <New>DocumentLibraryForm</New>
-</FormTemplates>
-</file>
-
-<file path=customXml/item4.xml><?xml version="1.0" encoding="utf-8"?>
-<p:properties xmlns:p="http://schemas.microsoft.com/office/2006/metadata/properties" xmlns:xsi="http://www.w3.org/2001/XMLSchema-instance" xmlns:pc="http://schemas.microsoft.com/office/infopath/2007/PartnerControls">
-  <documentManagement/>
-</p:properties>
-</file>
-
 <file path=customXml/item5.xml><?xml version="1.0" encoding="utf-8"?>
-<b:Sources xmlns:b="http://schemas.openxmlformats.org/officeDocument/2006/bibliography" xmlns="http://schemas.openxmlformats.org/officeDocument/2006/bibliography" SelectedStyle="/APASixthEditionOfficeOnline.xsl" StyleName="APA" Version="6"/>
+<go:gDocsCustomXmlDataStorage xmlns:go="http://customooxmlschemas.google.com/" xmlns:r="http://schemas.openxmlformats.org/officeDocument/2006/relationships">
+  <go:docsCustomData xmlns:go="http://customooxmlschemas.google.com/" roundtripDataSignature="AMtx7mhVjvL8sO0wSyDuGAGFVmbMMkj2CA==">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</go:docsCustomData>
+</go:gDocsCustomXmlDataStorage>
 </file>
 
 <file path=customXml/itemProps1.xml><?xml version="1.0" encoding="utf-8"?>
-<ds:datastoreItem xmlns:ds="http://schemas.openxmlformats.org/officeDocument/2006/customXml" ds:itemID="{11111111-1234-1234-1234-123412341234}">
+<ds:datastoreItem xmlns:ds="http://schemas.openxmlformats.org/officeDocument/2006/customXml" ds:itemID="{CC39D1BD-0B10-FC4D-977F-F6B48E3910E7}">
   <ds:schemaRefs>
-    <ds:schemaRef ds:uri="http://customooxmlschemas.google.com/"/>
-    <ds:schemaRef ds:uri="http://schemas.openxmlformats.org/officeDocument/2006/relationships"/>
+    <ds:schemaRef ds:uri="http://schemas.openxmlformats.org/officeDocument/2006/bibliography"/>
   </ds:schemaRefs>
 </ds:datastoreItem>
 </file>
 
 <file path=customXml/itemProps2.xml><?xml version="1.0" encoding="utf-8"?>
+<ds:datastoreItem xmlns:ds="http://schemas.openxmlformats.org/officeDocument/2006/customXml" ds:itemID="{FB826132-AFE1-4038-913B-3B27E0B57290}">
+  <ds:schemaRefs>
+    <ds:schemaRef ds:uri="http://schemas.microsoft.com/office/2006/metadata/properties"/>
+    <ds:schemaRef ds:uri="http://schemas.microsoft.com/office/infopath/2007/PartnerControls"/>
+  </ds:schemaRefs>
+</ds:datastoreItem>
+</file>
+
+<file path=customXml/itemProps3.xml><?xml version="1.0" encoding="utf-8"?>
+<ds:datastoreItem xmlns:ds="http://schemas.openxmlformats.org/officeDocument/2006/customXml" ds:itemID="{4D679B96-0158-4055-8477-3306299B143A}">
+  <ds:schemaRefs>
+    <ds:schemaRef ds:uri="http://schemas.microsoft.com/sharepoint/v3/contenttype/forms"/>
+  </ds:schemaRefs>
+</ds:datastoreItem>
+</file>
+
+<file path=customXml/itemProps4.xml><?xml version="1.0" encoding="utf-8"?>
 <ds:datastoreItem xmlns:ds="http://schemas.openxmlformats.org/officeDocument/2006/customXml" ds:itemID="{A6FE7758-2439-417F-8302-643144E7710C}">
   <ds:schemaRefs>
     <ds:schemaRef ds:uri="http://schemas.microsoft.com/office/2006/metadata/contentType"/>
@@ -16120,27 +16110,11 @@
 </ds:datastoreItem>
 </file>
 
-<file path=customXml/itemProps3.xml><?xml version="1.0" encoding="utf-8"?>
-<ds:datastoreItem xmlns:ds="http://schemas.openxmlformats.org/officeDocument/2006/customXml" ds:itemID="{4D679B96-0158-4055-8477-3306299B143A}">
+<file path=customXml/itemProps5.xml><?xml version="1.0" encoding="utf-8"?>
+<ds:datastoreItem xmlns:ds="http://schemas.openxmlformats.org/officeDocument/2006/customXml" ds:itemID="{11111111-1234-1234-1234-123412341234}">
   <ds:schemaRefs>
-    <ds:schemaRef ds:uri="http://schemas.microsoft.com/sharepoint/v3/contenttype/forms"/>
-  </ds:schemaRefs>
-</ds:datastoreItem>
-</file>
-
-<file path=customXml/itemProps4.xml><?xml version="1.0" encoding="utf-8"?>
-<ds:datastoreItem xmlns:ds="http://schemas.openxmlformats.org/officeDocument/2006/customXml" ds:itemID="{FB826132-AFE1-4038-913B-3B27E0B57290}">
-  <ds:schemaRefs>
-    <ds:schemaRef ds:uri="http://schemas.microsoft.com/office/2006/metadata/properties"/>
-    <ds:schemaRef ds:uri="http://schemas.microsoft.com/office/infopath/2007/PartnerControls"/>
-  </ds:schemaRefs>
-</ds:datastoreItem>
-</file>
-
-<file path=customXml/itemProps5.xml><?xml version="1.0" encoding="utf-8"?>
-<ds:datastoreItem xmlns:ds="http://schemas.openxmlformats.org/officeDocument/2006/customXml" ds:itemID="{CC39D1BD-0B10-FC4D-977F-F6B48E3910E7}">
-  <ds:schemaRefs>
-    <ds:schemaRef ds:uri="http://schemas.openxmlformats.org/officeDocument/2006/bibliography"/>
+    <ds:schemaRef ds:uri="http://customooxmlschemas.google.com/"/>
+    <ds:schemaRef ds:uri="http://schemas.openxmlformats.org/officeDocument/2006/relationships"/>
   </ds:schemaRefs>
 </ds:datastoreItem>
 </file>
</xml_diff>